<commit_message>
feat: users on serv & filters
</commit_message>
<xml_diff>
--- a/docs/explanatory note/ЛЗ.docx
+++ b/docs/explanatory note/ЛЗ.docx
@@ -517,6 +517,48 @@
         </w:rPr>
         <w:t xml:space="preserve"> г.</w:t>
       </w:r>
+      <w:r>
+        <w:rPr>
+          <w:sz w:val="24"/>
+          <w:szCs w:val="24"/>
+        </w:rPr>
+        <w:t xml:space="preserve"> </w:t>
+      </w:r>
+      <w:r>
+        <w:rPr>
+          <w:sz w:val="24"/>
+          <w:szCs w:val="24"/>
+        </w:rPr>
+        <w:t>№</w:t>
+      </w:r>
+      <w:r>
+        <w:rPr>
+          <w:sz w:val="24"/>
+          <w:szCs w:val="24"/>
+        </w:rPr>
+        <w:t xml:space="preserve"> </w:t>
+      </w:r>
+      <w:r>
+        <w:rPr>
+          <w:sz w:val="24"/>
+          <w:szCs w:val="24"/>
+        </w:rPr>
+        <w:t>500-с</w:t>
+      </w:r>
+    </w:p>
+    <w:p>
+      <w:pPr>
+        <w:tabs>
+          <w:tab w:val="left" w:pos="567"/>
+        </w:tabs>
+        <w:contextualSpacing/>
+        <w:mirrorIndents/>
+        <w:jc w:val="both"/>
+        <w:rPr>
+          <w:sz w:val="16"/>
+          <w:szCs w:val="16"/>
+        </w:rPr>
+      </w:pPr>
     </w:p>
     <w:p>
       <w:pPr>
@@ -537,6 +579,55 @@
           <w:sz w:val="24"/>
           <w:szCs w:val="24"/>
         </w:rPr>
+        <w:t>2</w:t>
+      </w:r>
+      <w:r>
+        <w:rPr>
+          <w:sz w:val="24"/>
+          <w:szCs w:val="24"/>
+        </w:rPr>
+        <w:tab/>
+      </w:r>
+      <w:r>
+        <w:rPr>
+          <w:sz w:val="24"/>
+          <w:szCs w:val="24"/>
+        </w:rPr>
+        <w:t>Срок сдачи студентом з</w:t>
+      </w:r>
+      <w:r>
+        <w:rPr>
+          <w:sz w:val="24"/>
+          <w:szCs w:val="24"/>
+        </w:rPr>
+        <w:t xml:space="preserve">аконченного </w:t>
+      </w:r>
+      <w:r>
+        <w:rPr>
+          <w:sz w:val="24"/>
+          <w:szCs w:val="24"/>
+        </w:rPr>
+        <w:t xml:space="preserve">проекта </w:t>
+      </w:r>
+      <w:r>
+        <w:rPr>
+          <w:sz w:val="24"/>
+          <w:szCs w:val="24"/>
+        </w:rPr>
+        <w:t>30</w:t>
+      </w:r>
+      <w:r>
+        <w:rPr>
+          <w:sz w:val="24"/>
+          <w:szCs w:val="24"/>
+        </w:rPr>
+        <w:t xml:space="preserve"> мая</w:t>
+      </w:r>
+      <w:r>
+        <w:rPr>
+          <w:sz w:val="24"/>
+          <w:szCs w:val="24"/>
+        </w:rPr>
         <w:t xml:space="preserve"> </w:t>
       </w:r>
       <w:r>
@@ -544,21 +635,28 @@
           <w:sz w:val="24"/>
           <w:szCs w:val="24"/>
         </w:rPr>
-        <w:t>№</w:t>
-      </w:r>
-      <w:r>
-        <w:rPr>
-          <w:sz w:val="24"/>
-          <w:szCs w:val="24"/>
-        </w:rPr>
-        <w:t xml:space="preserve"> </w:t>
-      </w:r>
-      <w:r>
-        <w:rPr>
-          <w:sz w:val="24"/>
-          <w:szCs w:val="24"/>
-        </w:rPr>
-        <w:t>500-с</w:t>
+        <w:t>20</w:t>
+      </w:r>
+      <w:r>
+        <w:rPr>
+          <w:sz w:val="24"/>
+          <w:szCs w:val="24"/>
+        </w:rPr>
+        <w:t>2</w:t>
+      </w:r>
+      <w:r>
+        <w:rPr>
+          <w:sz w:val="24"/>
+          <w:szCs w:val="24"/>
+        </w:rPr>
+        <w:t>4</w:t>
+      </w:r>
+      <w:r>
+        <w:rPr>
+          <w:sz w:val="24"/>
+          <w:szCs w:val="24"/>
+        </w:rPr>
+        <w:t xml:space="preserve"> г.</w:t>
       </w:r>
     </w:p>
     <w:p>
@@ -581,20 +679,18 @@
           <w:tab w:val="left" w:pos="567"/>
         </w:tabs>
         <w:ind w:firstLine="284"/>
-        <w:contextualSpacing/>
         <w:mirrorIndents/>
         <w:jc w:val="both"/>
         <w:rPr>
           <w:sz w:val="24"/>
-          <w:szCs w:val="24"/>
-        </w:rPr>
-      </w:pPr>
-      <w:r>
-        <w:rPr>
-          <w:sz w:val="24"/>
-          <w:szCs w:val="24"/>
-        </w:rPr>
-        <w:t>2</w:t>
+        </w:rPr>
+      </w:pPr>
+      <w:r>
+        <w:rPr>
+          <w:sz w:val="24"/>
+          <w:szCs w:val="24"/>
+        </w:rPr>
+        <w:t>3</w:t>
       </w:r>
       <w:r>
         <w:rPr>
@@ -602,76 +698,147 @@
           <w:szCs w:val="24"/>
         </w:rPr>
         <w:tab/>
-      </w:r>
-      <w:r>
-        <w:rPr>
-          <w:sz w:val="24"/>
-          <w:szCs w:val="24"/>
-        </w:rPr>
-        <w:t>Срок сдачи студентом з</w:t>
-      </w:r>
-      <w:r>
-        <w:rPr>
-          <w:sz w:val="24"/>
-          <w:szCs w:val="24"/>
-        </w:rPr>
-        <w:t xml:space="preserve">аконченного </w:t>
-      </w:r>
-      <w:r>
-        <w:rPr>
-          <w:sz w:val="24"/>
-          <w:szCs w:val="24"/>
-        </w:rPr>
-        <w:t xml:space="preserve">проекта </w:t>
-      </w:r>
-      <w:r>
-        <w:rPr>
-          <w:sz w:val="24"/>
-          <w:szCs w:val="24"/>
-        </w:rPr>
-        <w:t>30</w:t>
-      </w:r>
-      <w:r>
-        <w:rPr>
-          <w:sz w:val="24"/>
-          <w:szCs w:val="24"/>
-        </w:rPr>
-        <w:t xml:space="preserve"> мая</w:t>
-      </w:r>
-      <w:r>
-        <w:rPr>
-          <w:sz w:val="24"/>
-          <w:szCs w:val="24"/>
+        <w:t xml:space="preserve">Исходные данные к проекту: </w:t>
+      </w:r>
+      <w:r>
+        <w:rPr>
+          <w:sz w:val="24"/>
+        </w:rPr>
+        <w:t xml:space="preserve">операционная система – </w:t>
+      </w:r>
+      <w:r>
+        <w:rPr>
+          <w:sz w:val="24"/>
+          <w:lang w:val="en-US"/>
+        </w:rPr>
+        <w:t>Windows</w:t>
+      </w:r>
+      <w:r>
+        <w:rPr>
+          <w:sz w:val="24"/>
+        </w:rPr>
+        <w:t>,</w:t>
+      </w:r>
+      <w:r>
+        <w:rPr>
+          <w:sz w:val="24"/>
+        </w:rPr>
+        <w:t xml:space="preserve"> язык программирования </w:t>
+      </w:r>
+      <w:r>
+        <w:rPr>
+          <w:sz w:val="24"/>
+        </w:rPr>
+        <w:t xml:space="preserve">– </w:t>
+      </w:r>
+      <w:r>
+        <w:rPr>
+          <w:sz w:val="24"/>
+          <w:lang w:val="en-US"/>
+        </w:rPr>
+        <w:t>JavaScript</w:t>
+      </w:r>
+      <w:r>
+        <w:rPr>
+          <w:sz w:val="24"/>
+        </w:rPr>
+        <w:t>,</w:t>
+      </w:r>
+      <w:r>
+        <w:rPr>
+          <w:sz w:val="24"/>
         </w:rPr>
         <w:t xml:space="preserve"> </w:t>
       </w:r>
       <w:r>
         <w:rPr>
           <w:sz w:val="24"/>
-          <w:szCs w:val="24"/>
-        </w:rPr>
-        <w:t>20</w:t>
-      </w:r>
-      <w:r>
-        <w:rPr>
-          <w:sz w:val="24"/>
-          <w:szCs w:val="24"/>
-        </w:rPr>
-        <w:t>2</w:t>
-      </w:r>
-      <w:r>
-        <w:rPr>
-          <w:sz w:val="24"/>
-          <w:szCs w:val="24"/>
-        </w:rPr>
-        <w:t>4</w:t>
-      </w:r>
-      <w:r>
-        <w:rPr>
-          <w:sz w:val="24"/>
-          <w:szCs w:val="24"/>
-        </w:rPr>
-        <w:t xml:space="preserve"> г.</w:t>
+        </w:rPr>
+        <w:t>редактор программного кода</w:t>
+      </w:r>
+      <w:r>
+        <w:rPr>
+          <w:sz w:val="24"/>
+        </w:rPr>
+        <w:t xml:space="preserve"> </w:t>
+      </w:r>
+      <w:r>
+        <w:rPr>
+          <w:sz w:val="24"/>
+        </w:rPr>
+        <w:t xml:space="preserve">– </w:t>
+      </w:r>
+      <w:proofErr w:type="spellStart"/>
+      <w:r>
+        <w:rPr>
+          <w:sz w:val="24"/>
+        </w:rPr>
+        <w:t>Visual</w:t>
+      </w:r>
+      <w:proofErr w:type="spellEnd"/>
+      <w:r>
+        <w:rPr>
+          <w:sz w:val="24"/>
+        </w:rPr>
+        <w:t xml:space="preserve"> </w:t>
+      </w:r>
+      <w:proofErr w:type="spellStart"/>
+      <w:r>
+        <w:rPr>
+          <w:sz w:val="24"/>
+        </w:rPr>
+        <w:t>Studio</w:t>
+      </w:r>
+      <w:proofErr w:type="spellEnd"/>
+      <w:r>
+        <w:rPr>
+          <w:sz w:val="24"/>
+        </w:rPr>
+        <w:t xml:space="preserve"> </w:t>
+      </w:r>
+      <w:r>
+        <w:rPr>
+          <w:sz w:val="24"/>
+          <w:lang w:val="en-US"/>
+        </w:rPr>
+        <w:t>Code</w:t>
+      </w:r>
+      <w:r>
+        <w:rPr>
+          <w:sz w:val="24"/>
+        </w:rPr>
+        <w:t>,</w:t>
+      </w:r>
+      <w:r>
+        <w:rPr>
+          <w:sz w:val="24"/>
+        </w:rPr>
+        <w:t xml:space="preserve"> </w:t>
+      </w:r>
+      <w:r>
+        <w:rPr>
+          <w:sz w:val="24"/>
+        </w:rPr>
+        <w:t xml:space="preserve">хранение данных </w:t>
+      </w:r>
+      <w:r>
+        <w:rPr>
+          <w:sz w:val="24"/>
+        </w:rPr>
+        <w:t xml:space="preserve">– </w:t>
+      </w:r>
+      <w:r>
+        <w:rPr>
+          <w:sz w:val="24"/>
+          <w:lang w:val="en-US"/>
+        </w:rPr>
+        <w:t>MongoDB</w:t>
+      </w:r>
+      <w:r>
+        <w:rPr>
+          <w:sz w:val="24"/>
+        </w:rPr>
+        <w:t>.</w:t>
       </w:r>
     </w:p>
     <w:p>
@@ -679,12 +846,13 @@
         <w:tabs>
           <w:tab w:val="left" w:pos="567"/>
         </w:tabs>
+        <w:ind w:firstLine="426"/>
         <w:contextualSpacing/>
         <w:mirrorIndents/>
         <w:jc w:val="both"/>
         <w:rPr>
-          <w:sz w:val="16"/>
-          <w:szCs w:val="16"/>
+          <w:sz w:val="10"/>
+          <w:szCs w:val="24"/>
         </w:rPr>
       </w:pPr>
     </w:p>
@@ -694,179 +862,41 @@
           <w:tab w:val="left" w:pos="567"/>
         </w:tabs>
         <w:ind w:firstLine="284"/>
+        <w:contextualSpacing/>
         <w:mirrorIndents/>
         <w:jc w:val="both"/>
         <w:rPr>
           <w:sz w:val="24"/>
-        </w:rPr>
-      </w:pPr>
-      <w:r>
-        <w:rPr>
-          <w:sz w:val="24"/>
-          <w:szCs w:val="24"/>
-        </w:rPr>
-        <w:t>3</w:t>
-      </w:r>
-      <w:r>
-        <w:rPr>
-          <w:sz w:val="24"/>
-          <w:szCs w:val="24"/>
-        </w:rPr>
-        <w:tab/>
-        <w:t xml:space="preserve">Исходные данные к проекту: </w:t>
-      </w:r>
-      <w:r>
-        <w:rPr>
-          <w:sz w:val="24"/>
-        </w:rPr>
-        <w:t xml:space="preserve">операционная система </w:t>
-      </w:r>
-      <w:r>
-        <w:rPr>
-          <w:sz w:val="24"/>
-        </w:rPr>
-        <w:t>…</w:t>
-      </w:r>
-      <w:r>
-        <w:rPr>
-          <w:sz w:val="24"/>
-        </w:rPr>
-        <w:t>,</w:t>
-      </w:r>
-      <w:r>
-        <w:rPr>
-          <w:sz w:val="24"/>
-        </w:rPr>
-        <w:t xml:space="preserve"> язык программирования </w:t>
-      </w:r>
-      <w:r>
-        <w:rPr>
-          <w:sz w:val="24"/>
-        </w:rPr>
-        <w:t>…</w:t>
-      </w:r>
-      <w:r>
-        <w:rPr>
-          <w:sz w:val="24"/>
-        </w:rPr>
-        <w:t>,</w:t>
-      </w:r>
-      <w:r>
-        <w:rPr>
-          <w:sz w:val="24"/>
+          <w:szCs w:val="24"/>
+        </w:rPr>
+      </w:pPr>
+      <w:r>
+        <w:rPr>
+          <w:sz w:val="24"/>
+          <w:szCs w:val="24"/>
+        </w:rPr>
+        <w:t>Назначение разработки:</w:t>
+      </w:r>
+      <w:r>
+        <w:rPr>
+          <w:sz w:val="24"/>
+          <w:szCs w:val="24"/>
         </w:rPr>
         <w:t xml:space="preserve"> </w:t>
       </w:r>
       <w:r>
         <w:rPr>
           <w:sz w:val="24"/>
-        </w:rPr>
-        <w:t xml:space="preserve">программная платформа </w:t>
-      </w:r>
-      <w:r>
-        <w:rPr>
-          <w:sz w:val="24"/>
-        </w:rPr>
-        <w:t>….</w:t>
-      </w:r>
-      <w:r>
-        <w:rPr>
-          <w:sz w:val="24"/>
-        </w:rPr>
-        <w:t>,</w:t>
-      </w:r>
-      <w:r>
-        <w:rPr>
-          <w:sz w:val="24"/>
-        </w:rPr>
-        <w:t xml:space="preserve"> среда разработки </w:t>
-      </w:r>
-      <w:r>
-        <w:rPr>
-          <w:sz w:val="24"/>
-        </w:rPr>
-        <w:t>….</w:t>
-      </w:r>
-      <w:r>
-        <w:rPr>
-          <w:sz w:val="24"/>
-        </w:rPr>
-        <w:t>,</w:t>
-      </w:r>
-      <w:r>
-        <w:rPr>
-          <w:sz w:val="24"/>
-        </w:rPr>
-        <w:t xml:space="preserve"> </w:t>
-      </w:r>
-      <w:r>
-        <w:rPr>
-          <w:sz w:val="24"/>
-        </w:rPr>
-        <w:t xml:space="preserve">хранение данных </w:t>
-      </w:r>
-      <w:r>
-        <w:rPr>
-          <w:sz w:val="24"/>
-        </w:rPr>
-        <w:t>….</w:t>
-      </w:r>
-      <w:r>
-        <w:rPr>
-          <w:sz w:val="24"/>
-        </w:rPr>
-        <w:t>.</w:t>
-      </w:r>
-    </w:p>
-    <w:p>
-      <w:pPr>
-        <w:tabs>
-          <w:tab w:val="left" w:pos="567"/>
-        </w:tabs>
-        <w:ind w:firstLine="426"/>
-        <w:contextualSpacing/>
-        <w:mirrorIndents/>
-        <w:jc w:val="both"/>
-        <w:rPr>
-          <w:sz w:val="10"/>
-          <w:szCs w:val="24"/>
-        </w:rPr>
-      </w:pPr>
-    </w:p>
-    <w:p>
-      <w:pPr>
-        <w:tabs>
-          <w:tab w:val="left" w:pos="567"/>
-        </w:tabs>
-        <w:ind w:firstLine="284"/>
-        <w:contextualSpacing/>
-        <w:mirrorIndents/>
-        <w:jc w:val="both"/>
-        <w:rPr>
-          <w:sz w:val="24"/>
-          <w:szCs w:val="24"/>
-        </w:rPr>
-      </w:pPr>
-      <w:r>
-        <w:rPr>
-          <w:sz w:val="24"/>
-          <w:szCs w:val="24"/>
-        </w:rPr>
-        <w:t>Назначение разработки:</w:t>
-      </w:r>
-      <w:r>
-        <w:rPr>
-          <w:sz w:val="24"/>
-          <w:szCs w:val="24"/>
-        </w:rPr>
-        <w:t xml:space="preserve"> </w:t>
-      </w:r>
-      <w:r>
-        <w:rPr>
-          <w:sz w:val="24"/>
-          <w:szCs w:val="24"/>
-        </w:rPr>
-        <w:t>……..</w:t>
+          <w:szCs w:val="24"/>
+        </w:rPr>
+        <w:t xml:space="preserve">отслеживание </w:t>
+      </w:r>
+      <w:r>
+        <w:rPr>
+          <w:sz w:val="24"/>
+          <w:szCs w:val="24"/>
+        </w:rPr>
+        <w:t>и учет дефектов, в условиях работы отдела тестирования предприятия или другого отдела, схожего по назначению</w:t>
       </w:r>
     </w:p>
     <w:p>
@@ -987,7 +1017,6 @@
           <w:szCs w:val="22"/>
         </w:rPr>
       </w:pPr>
-      <w:proofErr w:type="gramStart"/>
       <w:r>
         <w:rPr>
           <w:sz w:val="24"/>
@@ -1007,17 +1036,8 @@
         <w:rPr>
           <w:sz w:val="24"/>
         </w:rPr>
-        <w:t xml:space="preserve">Анализ предметной области </w:t>
-      </w:r>
-      <w:r>
-        <w:rPr>
-          <w:sz w:val="22"/>
-          <w:szCs w:val="22"/>
-          <w:highlight w:val="lightGray"/>
-        </w:rPr>
-        <w:t>(выполнить анализ концептуальных требований и информационных потребностей пользователей ИС; определить основные модули, входящие в состав ИС, и связи между ними (взаимодействие между модулями)</w:t>
-      </w:r>
-      <w:proofErr w:type="gramEnd"/>
+        <w:t>Анализ предметной области</w:t>
+      </w:r>
     </w:p>
     <w:p>
       <w:pPr>
@@ -1041,15 +1061,7 @@
         <w:rPr>
           <w:sz w:val="24"/>
         </w:rPr>
-        <w:t xml:space="preserve">Аналоги информационной системы </w:t>
-      </w:r>
-      <w:r>
-        <w:rPr>
-          <w:sz w:val="22"/>
-          <w:szCs w:val="22"/>
-          <w:highlight w:val="lightGray"/>
-        </w:rPr>
-        <w:t>…….(описание аналогов, целевая аудитория, функциональные возможности ИС; достоинства и недостатки ИС)</w:t>
+        <w:t>Аналоги информационной системы отслеживания дефектов программных продуктов</w:t>
       </w:r>
     </w:p>
     <w:p>
@@ -1069,37 +1081,14 @@
           <w:rFonts w:ascii="Times New Roman" w:hAnsi="Times New Roman" w:cs="Times New Roman"/>
           <w:bCs/>
         </w:rPr>
-        <w:t xml:space="preserve">1.3 Выводы и постановка задач на дипломное проектирование </w:t>
+        <w:t>1.3 Выводы и постановка за</w:t>
       </w:r>
       <w:r>
         <w:rPr>
           <w:rFonts w:ascii="Times New Roman" w:hAnsi="Times New Roman" w:cs="Times New Roman"/>
           <w:bCs/>
-          <w:sz w:val="22"/>
-          <w:szCs w:val="22"/>
-          <w:highlight w:val="lightGray"/>
-        </w:rPr>
-        <w:t>(назначение и цели разработки ИС и ее практическое назначение; требования к разрабатываемой ИС (требования к структуре и функционированию ИС (перечень подсистем, способы информационного обмена, режимы функционирования, взаимодействие со смежными системами, перспективы развития с</w:t>
-      </w:r>
-      <w:r>
-        <w:rPr>
-          <w:rFonts w:ascii="Times New Roman" w:hAnsi="Times New Roman" w:cs="Times New Roman"/>
-          <w:bCs/>
-          <w:sz w:val="22"/>
-          <w:szCs w:val="22"/>
-          <w:highlight w:val="lightGray"/>
-        </w:rPr>
-        <w:t xml:space="preserve">истемы; требования к </w:t>
-      </w:r>
-      <w:r>
-        <w:rPr>
-          <w:rFonts w:ascii="Times New Roman" w:hAnsi="Times New Roman" w:cs="Times New Roman"/>
-          <w:bCs/>
-          <w:sz w:val="22"/>
-          <w:szCs w:val="22"/>
-          <w:highlight w:val="lightGray"/>
-        </w:rPr>
-        <w:t>эргономике ИС); плюсы разрабатываемой ИС; возможности для администратора/пользователя ИС; обоснование выбора технологий для разработки ИС)</w:t>
+        </w:rPr>
+        <w:t>дач на дипломное проектирование</w:t>
       </w:r>
     </w:p>
     <w:p>
@@ -1330,28 +1319,7 @@
           <w:szCs w:val="24"/>
         </w:rPr>
         <w:tab/>
-      </w:r>
-      <w:r>
-        <w:rPr>
-          <w:sz w:val="24"/>
-          <w:szCs w:val="24"/>
-        </w:rPr>
-        <w:t>Разработка</w:t>
-      </w:r>
-      <w:r>
-        <w:rPr>
-          <w:sz w:val="24"/>
-          <w:szCs w:val="24"/>
-        </w:rPr>
-        <w:t xml:space="preserve"> </w:t>
-      </w:r>
-      <w:r>
-        <w:rPr>
-          <w:sz w:val="24"/>
-          <w:szCs w:val="24"/>
-          <w:highlight w:val="lightGray"/>
-        </w:rPr>
-        <w:t>программного средства / информационной системы</w:t>
+        <w:t>Разработка информационной системы</w:t>
       </w:r>
     </w:p>
     <w:p>
@@ -1372,67 +1340,20 @@
           <w:sz w:val="24"/>
           <w:szCs w:val="24"/>
         </w:rPr>
-        <w:t>3.1 Структура</w:t>
-      </w:r>
-      <w:r>
-        <w:rPr>
-          <w:sz w:val="24"/>
-          <w:szCs w:val="24"/>
-        </w:rPr>
-        <w:t xml:space="preserve"> </w:t>
-      </w:r>
-      <w:r>
-        <w:rPr>
-          <w:sz w:val="24"/>
-          <w:highlight w:val="lightGray"/>
+        <w:t>3.1 </w:t>
+      </w:r>
+      <w:r>
+        <w:rPr>
+          <w:sz w:val="24"/>
+          <w:szCs w:val="24"/>
+        </w:rPr>
+        <w:t xml:space="preserve">Структура </w:t>
+      </w:r>
+      <w:r>
+        <w:rPr>
+          <w:sz w:val="24"/>
         </w:rPr>
         <w:t>системы</w:t>
-      </w:r>
-      <w:r>
-        <w:rPr>
-          <w:sz w:val="24"/>
-          <w:szCs w:val="24"/>
-          <w:highlight w:val="lightGray"/>
-        </w:rPr>
-        <w:t xml:space="preserve"> </w:t>
-      </w:r>
-      <w:r>
-        <w:rPr>
-          <w:sz w:val="22"/>
-          <w:szCs w:val="22"/>
-        </w:rPr>
-        <w:t>………</w:t>
-      </w:r>
-      <w:r>
-        <w:rPr>
-          <w:sz w:val="22"/>
-          <w:szCs w:val="22"/>
-          <w:highlight w:val="lightGray"/>
-        </w:rPr>
-        <w:t xml:space="preserve">(информационной, программной структуры ИС, </w:t>
-      </w:r>
-      <w:r>
-        <w:rPr>
-          <w:sz w:val="22"/>
-          <w:szCs w:val="22"/>
-          <w:highlight w:val="lightGray"/>
-        </w:rPr>
-        <w:t>наименование модулей и их назначение</w:t>
-      </w:r>
-      <w:r>
-        <w:rPr>
-          <w:sz w:val="22"/>
-          <w:szCs w:val="22"/>
-          <w:highlight w:val="lightGray"/>
-        </w:rPr>
-        <w:t>, описание построения диаграмм вариантов использования)</w:t>
-      </w:r>
-      <w:r>
-        <w:rPr>
-          <w:sz w:val="24"/>
-          <w:szCs w:val="24"/>
-        </w:rPr>
-        <w:t xml:space="preserve"> </w:t>
       </w:r>
     </w:p>
     <w:p>
@@ -1467,51 +1388,21 @@
           <w:sz w:val="24"/>
           <w:szCs w:val="24"/>
         </w:rPr>
-        <w:t> Алгоритм</w:t>
-      </w:r>
-      <w:r>
-        <w:rPr>
-          <w:sz w:val="24"/>
-          <w:szCs w:val="24"/>
-        </w:rPr>
-        <w:t xml:space="preserve"> работы</w:t>
-      </w:r>
-      <w:r>
-        <w:rPr>
-          <w:sz w:val="24"/>
-          <w:szCs w:val="24"/>
-        </w:rPr>
-        <w:t xml:space="preserve"> программы</w:t>
-      </w:r>
-      <w:r>
-        <w:rPr>
-          <w:sz w:val="24"/>
-        </w:rPr>
-        <w:t xml:space="preserve"> </w:t>
-      </w:r>
-      <w:r>
-        <w:rPr>
-          <w:sz w:val="22"/>
-          <w:szCs w:val="22"/>
-          <w:highlight w:val="lightGray"/>
-        </w:rPr>
-        <w:t>(</w:t>
-      </w:r>
-      <w:r>
-        <w:rPr>
-          <w:sz w:val="22"/>
-          <w:szCs w:val="22"/>
-          <w:highlight w:val="lightGray"/>
-        </w:rPr>
-        <w:t>алгоритмы работы ИС</w:t>
-      </w:r>
-      <w:r>
-        <w:rPr>
-          <w:sz w:val="22"/>
-          <w:szCs w:val="22"/>
-          <w:highlight w:val="lightGray"/>
-        </w:rPr>
-        <w:t>)</w:t>
+        <w:t> </w:t>
+      </w:r>
+      <w:r>
+        <w:rPr>
+          <w:sz w:val="24"/>
+          <w:szCs w:val="24"/>
+        </w:rPr>
+        <w:t>Реализ</w:t>
+      </w:r>
+      <w:r>
+        <w:rPr>
+          <w:sz w:val="24"/>
+          <w:szCs w:val="24"/>
+        </w:rPr>
+        <w:t>ация клиентской стороны системы</w:t>
       </w:r>
     </w:p>
     <w:p>
@@ -1555,9 +1446,8 @@
         <w:rPr>
           <w:sz w:val="24"/>
           <w:szCs w:val="24"/>
-          <w:highlight w:val="lightGray"/>
-        </w:rPr>
-        <w:t>программного средства …</w:t>
+        </w:rPr>
+        <w:t>информационной системы</w:t>
       </w:r>
     </w:p>
     <w:p>
@@ -1606,7 +1496,6 @@
           <w:sz w:val="24"/>
           <w:szCs w:val="24"/>
         </w:rPr>
-        <w:lastRenderedPageBreak/>
         <w:t>4</w:t>
       </w:r>
       <w:r>
@@ -1627,24 +1516,8 @@
         <w:rPr>
           <w:sz w:val="24"/>
           <w:szCs w:val="24"/>
-          <w:highlight w:val="lightGray"/>
-        </w:rPr>
-        <w:t>программного средства</w:t>
-      </w:r>
-      <w:r>
-        <w:rPr>
-          <w:sz w:val="24"/>
-          <w:szCs w:val="24"/>
-        </w:rPr>
-        <w:t xml:space="preserve"> </w:t>
-      </w:r>
-      <w:r>
-        <w:rPr>
-          <w:sz w:val="24"/>
-          <w:szCs w:val="24"/>
-          <w:highlight w:val="lightGray"/>
-        </w:rPr>
-        <w:t>(функциональное тестирование и проверка на системные ошибки)</w:t>
+        </w:rPr>
+        <w:t>информационной системы</w:t>
       </w:r>
     </w:p>
     <w:p>
@@ -1685,7 +1558,6 @@
         <w:rPr>
           <w:sz w:val="24"/>
           <w:szCs w:val="24"/>
-          <w:highlight w:val="lightGray"/>
         </w:rPr>
         <w:t>информационной системы</w:t>
       </w:r>
@@ -1699,13 +1571,15 @@
       <w:r>
         <w:rPr>
           <w:sz w:val="24"/>
-          <w:szCs w:val="24"/>
-        </w:rPr>
-        <w:t>……</w:t>
-      </w:r>
-    </w:p>
-    <w:p>
-      <w:pPr>
+        </w:rPr>
+        <w:t>отслеживания дефектов программных продуктов</w:t>
+      </w:r>
+    </w:p>
+    <w:p>
+      <w:pPr>
+        <w:tabs>
+          <w:tab w:val="left" w:pos="6840"/>
+        </w:tabs>
         <w:ind w:firstLine="567"/>
         <w:contextualSpacing/>
         <w:jc w:val="both"/>
@@ -1731,13 +1605,21 @@
       <w:r>
         <w:rPr>
           <w:sz w:val="24"/>
-          <w:highlight w:val="lightGray"/>
         </w:rPr>
         <w:t>информационной системы</w:t>
       </w:r>
-    </w:p>
-    <w:p>
-      <w:pPr>
+      <w:r>
+        <w:rPr>
+          <w:sz w:val="24"/>
+        </w:rPr>
+        <w:tab/>
+      </w:r>
+    </w:p>
+    <w:p>
+      <w:pPr>
+        <w:tabs>
+          <w:tab w:val="left" w:pos="7747"/>
+        </w:tabs>
         <w:ind w:firstLine="567"/>
         <w:contextualSpacing/>
         <w:jc w:val="both"/>
@@ -1758,15 +1640,34 @@
           <w:sz w:val="24"/>
           <w:szCs w:val="24"/>
         </w:rPr>
-        <w:t xml:space="preserve">.2 Расчет сметы затрат и отпускной цены </w:t>
-      </w:r>
-      <w:r>
-        <w:rPr>
-          <w:sz w:val="24"/>
-          <w:highlight w:val="lightGray"/>
+        <w:t xml:space="preserve">.2 Расчет сметы затрат </w:t>
+      </w:r>
+      <w:r>
+        <w:rPr>
+          <w:sz w:val="24"/>
+          <w:szCs w:val="24"/>
+        </w:rPr>
+        <w:t>на разработку</w:t>
+      </w:r>
+      <w:r>
+        <w:rPr>
+          <w:sz w:val="24"/>
+          <w:szCs w:val="24"/>
+        </w:rPr>
+        <w:t xml:space="preserve"> </w:t>
+      </w:r>
+      <w:r>
+        <w:rPr>
+          <w:sz w:val="24"/>
         </w:rPr>
         <w:t>информационной системы</w:t>
       </w:r>
+      <w:r>
+        <w:rPr>
+          <w:sz w:val="24"/>
+        </w:rPr>
+        <w:tab/>
+      </w:r>
     </w:p>
     <w:p>
       <w:pPr>
@@ -1785,43 +1686,19 @@
         <w:rPr>
           <w:sz w:val="24"/>
         </w:rPr>
-        <w:t xml:space="preserve">.3 Расчет экономического эффекта от реализации </w:t>
-      </w:r>
-      <w:r>
-        <w:rPr>
-          <w:sz w:val="24"/>
-          <w:highlight w:val="lightGray"/>
-        </w:rPr>
-        <w:t>информационной системы</w:t>
-      </w:r>
-    </w:p>
-    <w:p>
-      <w:pPr>
-        <w:ind w:firstLine="567"/>
-        <w:rPr>
-          <w:sz w:val="24"/>
-        </w:rPr>
-      </w:pPr>
-      <w:r>
-        <w:rPr>
-          <w:sz w:val="24"/>
-          <w:lang w:eastAsia="en-US"/>
-        </w:rPr>
-        <w:t>5</w:t>
-      </w:r>
-      <w:r>
-        <w:rPr>
-          <w:sz w:val="24"/>
-          <w:lang w:eastAsia="en-US"/>
-        </w:rPr>
-        <w:t xml:space="preserve">.4 Расчет эффективности показателей </w:t>
-      </w:r>
-      <w:r>
-        <w:rPr>
-          <w:sz w:val="24"/>
-          <w:highlight w:val="lightGray"/>
-        </w:rPr>
-        <w:t>информационной системы</w:t>
+        <w:t xml:space="preserve">.3 Расчет экономического эффекта от </w:t>
+      </w:r>
+      <w:r>
+        <w:rPr>
+          <w:sz w:val="24"/>
+        </w:rPr>
+        <w:t>использования</w:t>
+      </w:r>
+      <w:r>
+        <w:rPr>
+          <w:sz w:val="24"/>
+        </w:rPr>
+        <w:t xml:space="preserve"> информационной системы</w:t>
       </w:r>
     </w:p>
     <w:p>
@@ -1841,6 +1718,7 @@
           <w:sz w:val="24"/>
           <w:szCs w:val="24"/>
         </w:rPr>
+        <w:lastRenderedPageBreak/>
         <w:t>6</w:t>
       </w:r>
       <w:r>
@@ -1862,7 +1740,21 @@
           <w:sz w:val="24"/>
           <w:szCs w:val="24"/>
         </w:rPr>
-        <w:t>………</w:t>
+        <w:t>О</w:t>
+      </w:r>
+      <w:r>
+        <w:rPr>
+          <w:sz w:val="24"/>
+          <w:szCs w:val="24"/>
+        </w:rPr>
+        <w:t>боснование выбора системы оповещения о пожаре в производственном помещении</w:t>
+      </w:r>
+      <w:r>
+        <w:rPr>
+          <w:sz w:val="24"/>
+          <w:szCs w:val="24"/>
+        </w:rPr>
+        <w:t>.</w:t>
       </w:r>
     </w:p>
     <w:p>
@@ -1882,86 +1774,87 @@
         </w:rPr>
         <w:t>Заключение</w:t>
       </w:r>
-      <w:r>
+    </w:p>
+    <w:p>
+      <w:pPr>
+        <w:ind w:firstLine="284"/>
+        <w:contextualSpacing/>
+        <w:jc w:val="both"/>
+        <w:rPr>
+          <w:sz w:val="24"/>
+          <w:szCs w:val="24"/>
+        </w:rPr>
+      </w:pPr>
+      <w:r>
+        <w:rPr>
+          <w:sz w:val="24"/>
+          <w:szCs w:val="24"/>
+        </w:rPr>
+        <w:t>Список использованных источников</w:t>
+      </w:r>
+    </w:p>
+    <w:p>
+      <w:pPr>
+        <w:ind w:firstLine="284"/>
+        <w:contextualSpacing/>
+        <w:jc w:val="both"/>
         <w:rPr>
           <w:sz w:val="22"/>
           <w:szCs w:val="22"/>
         </w:rPr>
-        <w:t xml:space="preserve"> </w:t>
-      </w:r>
-      <w:r>
-        <w:rPr>
-          <w:sz w:val="22"/>
-          <w:szCs w:val="22"/>
-          <w:highlight w:val="lightGray"/>
-        </w:rPr>
-        <w:t xml:space="preserve">(прописать </w:t>
-      </w:r>
-      <w:r>
-        <w:rPr>
-          <w:sz w:val="22"/>
-          <w:szCs w:val="22"/>
-          <w:highlight w:val="lightGray"/>
-        </w:rPr>
-        <w:t xml:space="preserve">подробные </w:t>
-      </w:r>
-      <w:r>
-        <w:rPr>
-          <w:sz w:val="22"/>
-          <w:szCs w:val="22"/>
-          <w:highlight w:val="lightGray"/>
-        </w:rPr>
-        <w:t>выводы по каждой главе</w:t>
-      </w:r>
-      <w:r>
-        <w:rPr>
-          <w:highlight w:val="lightGray"/>
-        </w:rPr>
-        <w:t xml:space="preserve">, </w:t>
-      </w:r>
-      <w:r>
-        <w:rPr>
-          <w:sz w:val="22"/>
-          <w:szCs w:val="22"/>
-          <w:highlight w:val="lightGray"/>
-        </w:rPr>
-        <w:t>при этом</w:t>
-      </w:r>
-      <w:r>
-        <w:rPr>
-          <w:highlight w:val="lightGray"/>
-        </w:rPr>
-        <w:t xml:space="preserve"> </w:t>
-      </w:r>
-      <w:r>
-        <w:rPr>
-          <w:sz w:val="22"/>
-          <w:szCs w:val="22"/>
-          <w:highlight w:val="lightGray"/>
-        </w:rPr>
-        <w:t xml:space="preserve">следует избегать </w:t>
-      </w:r>
-      <w:r>
-        <w:rPr>
-          <w:sz w:val="22"/>
-          <w:szCs w:val="22"/>
-          <w:highlight w:val="lightGray"/>
-        </w:rPr>
-        <w:t>дублирования</w:t>
-      </w:r>
-      <w:r>
-        <w:rPr>
-          <w:sz w:val="22"/>
-          <w:szCs w:val="22"/>
-          <w:highlight w:val="lightGray"/>
-        </w:rPr>
-        <w:t xml:space="preserve"> выполненных действий и изложения цели и задач.)</w:t>
+      </w:pPr>
+      <w:r>
+        <w:rPr>
+          <w:sz w:val="24"/>
+          <w:szCs w:val="24"/>
+        </w:rPr>
+        <w:t>Приложение</w:t>
+      </w:r>
+      <w:proofErr w:type="gramStart"/>
+      <w:r>
+        <w:rPr>
+          <w:sz w:val="24"/>
+          <w:szCs w:val="24"/>
+        </w:rPr>
+        <w:t xml:space="preserve"> А</w:t>
+      </w:r>
+      <w:proofErr w:type="gramEnd"/>
+      <w:r>
+        <w:rPr>
+          <w:sz w:val="24"/>
+          <w:szCs w:val="24"/>
+        </w:rPr>
+        <w:t xml:space="preserve"> (обязательное). </w:t>
+      </w:r>
+      <w:r>
+        <w:rPr>
+          <w:sz w:val="24"/>
+          <w:szCs w:val="24"/>
+        </w:rPr>
+        <w:t>Л</w:t>
+      </w:r>
+      <w:r>
+        <w:rPr>
+          <w:sz w:val="24"/>
+          <w:szCs w:val="24"/>
+        </w:rPr>
+        <w:t xml:space="preserve">истинг </w:t>
+      </w:r>
+      <w:bookmarkStart w:id="1" w:name="_GoBack"/>
+      <w:bookmarkEnd w:id="1"/>
+      <w:r>
+        <w:rPr>
+          <w:sz w:val="24"/>
+          <w:szCs w:val="24"/>
+        </w:rPr>
+        <w:t>программы</w:t>
       </w:r>
     </w:p>
     <w:p>
       <w:pPr>
         <w:ind w:firstLine="284"/>
         <w:contextualSpacing/>
+        <w:mirrorIndents/>
         <w:jc w:val="both"/>
         <w:rPr>
           <w:sz w:val="24"/>
@@ -1973,79 +1866,12 @@
           <w:sz w:val="24"/>
           <w:szCs w:val="24"/>
         </w:rPr>
-        <w:t>Список использованных источников</w:t>
-      </w:r>
-      <w:r>
-        <w:rPr>
-          <w:sz w:val="24"/>
-          <w:szCs w:val="24"/>
-        </w:rPr>
-        <w:t xml:space="preserve"> </w:t>
-      </w:r>
-      <w:r>
-        <w:rPr>
-          <w:sz w:val="22"/>
-          <w:szCs w:val="22"/>
-          <w:highlight w:val="lightGray"/>
-        </w:rPr>
-        <w:t>(не менее 30 источников)</w:t>
-      </w:r>
-    </w:p>
-    <w:p>
-      <w:pPr>
-        <w:ind w:firstLine="284"/>
-        <w:contextualSpacing/>
-        <w:jc w:val="both"/>
-        <w:rPr>
-          <w:sz w:val="22"/>
-          <w:szCs w:val="22"/>
-        </w:rPr>
-      </w:pPr>
-      <w:r>
-        <w:rPr>
-          <w:sz w:val="24"/>
-          <w:szCs w:val="24"/>
-        </w:rPr>
-        <w:t>Приложение А (обязательное). Листинг программы</w:t>
-      </w:r>
-      <w:r>
-        <w:rPr>
-          <w:sz w:val="24"/>
-          <w:szCs w:val="24"/>
-        </w:rPr>
-        <w:t xml:space="preserve"> </w:t>
-      </w:r>
-      <w:r>
-        <w:rPr>
-          <w:sz w:val="22"/>
-          <w:szCs w:val="22"/>
-          <w:highlight w:val="lightGray"/>
-        </w:rPr>
-        <w:t>(программный код - 15-20 страниц)</w:t>
-      </w:r>
-    </w:p>
-    <w:p>
-      <w:pPr>
-        <w:ind w:firstLine="284"/>
-        <w:contextualSpacing/>
-        <w:mirrorIndents/>
-        <w:jc w:val="both"/>
-        <w:rPr>
-          <w:sz w:val="24"/>
-          <w:szCs w:val="24"/>
-        </w:rPr>
-      </w:pPr>
-      <w:r>
-        <w:rPr>
-          <w:sz w:val="24"/>
-          <w:szCs w:val="24"/>
-        </w:rPr>
         <w:t>Ведомость дипломного проекта</w:t>
       </w:r>
     </w:p>
     <w:p>
       <w:pPr>
-        <w:ind w:firstLine="284"/>
+        <w:ind w:left="1416" w:hanging="1132"/>
         <w:contextualSpacing/>
         <w:mirrorIndents/>
         <w:jc w:val="both"/>
@@ -2219,8 +2045,6 @@
         </w:rPr>
         <w:t xml:space="preserve">Диаграмма базы данных </w:t>
       </w:r>
-      <w:bookmarkStart w:id="1" w:name="_GoBack"/>
-      <w:bookmarkEnd w:id="1"/>
       <w:r>
         <w:rPr>
           <w:sz w:val="24"/>
@@ -2252,7 +2076,21 @@
           <w:sz w:val="24"/>
           <w:szCs w:val="24"/>
         </w:rPr>
-        <w:t xml:space="preserve"> (ПД) </w:t>
+        <w:t xml:space="preserve"> (ПД) –</w:t>
+      </w:r>
+      <w:r>
+        <w:rPr>
+          <w:sz w:val="24"/>
+          <w:szCs w:val="24"/>
+        </w:rPr>
+        <w:t xml:space="preserve"> </w:t>
+      </w:r>
+      <w:r>
+        <w:rPr>
+          <w:sz w:val="24"/>
+          <w:szCs w:val="24"/>
+        </w:rPr>
+        <w:t>формат А</w:t>
       </w:r>
       <w:proofErr w:type="gramStart"/>
       <w:r>
@@ -2260,7 +2098,7 @@
           <w:sz w:val="24"/>
           <w:szCs w:val="24"/>
         </w:rPr>
-        <w:t>–ф</w:t>
+        <w:t>1</w:t>
       </w:r>
       <w:proofErr w:type="gramEnd"/>
       <w:r>
@@ -2268,7 +2106,7 @@
           <w:sz w:val="24"/>
           <w:szCs w:val="24"/>
         </w:rPr>
-        <w:t>ормат А1, лист 1</w:t>
+        <w:t>, лист 1</w:t>
       </w:r>
     </w:p>
     <w:p>
@@ -2402,39 +2240,12 @@
         </w:rPr>
         <w:t xml:space="preserve">6. </w:t>
       </w:r>
-      <w:proofErr w:type="spellStart"/>
-      <w:proofErr w:type="gramStart"/>
-      <w:r>
-        <w:rPr>
-          <w:sz w:val="24"/>
-          <w:szCs w:val="24"/>
-        </w:rPr>
-        <w:t>Содер</w:t>
-      </w:r>
-      <w:proofErr w:type="spellEnd"/>
-      <w:r>
-        <w:rPr>
-          <w:sz w:val="24"/>
-          <w:szCs w:val="24"/>
-        </w:rPr>
-        <w:tab/>
-      </w:r>
-      <w:proofErr w:type="spellStart"/>
-      <w:r>
-        <w:rPr>
-          <w:sz w:val="24"/>
-          <w:szCs w:val="24"/>
-        </w:rPr>
-        <w:t>жание</w:t>
-      </w:r>
-      <w:proofErr w:type="spellEnd"/>
-      <w:proofErr w:type="gramEnd"/>
-      <w:r>
-        <w:rPr>
-          <w:sz w:val="24"/>
-          <w:szCs w:val="24"/>
-        </w:rPr>
-        <w:t xml:space="preserve"> задания по тех</w:t>
+      <w:r>
+        <w:rPr>
+          <w:sz w:val="24"/>
+          <w:szCs w:val="24"/>
+        </w:rPr>
+        <w:t>Содержание задания по тех</w:t>
       </w:r>
       <w:r>
         <w:rPr>
@@ -2460,50 +2271,14 @@
           <w:sz w:val="24"/>
           <w:szCs w:val="24"/>
         </w:rPr>
-        <w:t xml:space="preserve">Технико-экономическое обоснование эффективности разработки и использования </w:t>
-      </w:r>
-      <w:r>
-        <w:rPr>
-          <w:sz w:val="22"/>
-          <w:szCs w:val="22"/>
-          <w:highlight w:val="lightGray"/>
-          <w:u w:val="single"/>
-        </w:rPr>
-        <w:t>(</w:t>
-      </w:r>
-      <w:r>
-        <w:rPr>
-          <w:sz w:val="22"/>
-          <w:szCs w:val="22"/>
-          <w:highlight w:val="lightGray"/>
-          <w:u w:val="single"/>
-        </w:rPr>
-        <w:t>Прописать название темы раздела</w:t>
-      </w:r>
-      <w:r>
-        <w:rPr>
-          <w:sz w:val="22"/>
-          <w:szCs w:val="22"/>
-          <w:highlight w:val="lightGray"/>
-          <w:u w:val="single"/>
-        </w:rPr>
-        <w:t>, согласованное с консультантом</w:t>
-      </w:r>
-      <w:r>
-        <w:rPr>
-          <w:sz w:val="22"/>
-          <w:szCs w:val="22"/>
-          <w:highlight w:val="lightGray"/>
-          <w:u w:val="single"/>
-        </w:rPr>
-        <w:t>)</w:t>
-      </w:r>
-      <w:r>
-        <w:rPr>
-          <w:sz w:val="24"/>
-          <w:szCs w:val="24"/>
-        </w:rPr>
-        <w:t>…….……….</w:t>
+        <w:t>Т</w:t>
+      </w:r>
+      <w:r>
+        <w:rPr>
+          <w:sz w:val="24"/>
+          <w:szCs w:val="24"/>
+        </w:rPr>
+        <w:t>ехнико-экономическое обоснование эффективности разработки и использования информационной системы отслеживания дефектов программных продуктов</w:t>
       </w:r>
     </w:p>
     <w:p>
@@ -2595,32 +2370,6 @@
         </w:rPr>
         <w:t xml:space="preserve"> </w:t>
       </w:r>
-      <w:r>
-        <w:rPr>
-          <w:sz w:val="24"/>
-          <w:szCs w:val="24"/>
-        </w:rPr>
-        <w:t>/</w:t>
-      </w:r>
-      <w:r>
-        <w:t xml:space="preserve"> </w:t>
-      </w:r>
-      <w:proofErr w:type="spellStart"/>
-      <w:r>
-        <w:rPr>
-          <w:sz w:val="24"/>
-          <w:szCs w:val="24"/>
-        </w:rPr>
-        <w:t>ресурсо</w:t>
-      </w:r>
-      <w:proofErr w:type="spellEnd"/>
-      <w:r>
-        <w:rPr>
-          <w:sz w:val="24"/>
-          <w:szCs w:val="24"/>
-        </w:rPr>
-        <w:t>- и энергосбережению</w:t>
-      </w:r>
     </w:p>
     <w:p>
       <w:pPr>
@@ -2643,150 +2392,29 @@
         <w:rPr>
           <w:sz w:val="24"/>
           <w:szCs w:val="24"/>
-          <w:highlight w:val="lightGray"/>
-        </w:rPr>
-        <w:t>…….</w:t>
-      </w:r>
-      <w:r>
-        <w:rPr>
-          <w:sz w:val="22"/>
-          <w:szCs w:val="22"/>
-          <w:highlight w:val="lightGray"/>
-          <w:u w:val="single"/>
-        </w:rPr>
-        <w:t>(</w:t>
-      </w:r>
-      <w:r>
-        <w:rPr>
-          <w:sz w:val="22"/>
-          <w:szCs w:val="22"/>
-          <w:highlight w:val="lightGray"/>
-          <w:u w:val="single"/>
-        </w:rPr>
-        <w:t>Прописать название темы раздела</w:t>
-      </w:r>
-      <w:r>
-        <w:rPr>
-          <w:sz w:val="22"/>
-          <w:szCs w:val="22"/>
-          <w:highlight w:val="lightGray"/>
-          <w:u w:val="single"/>
-        </w:rPr>
-        <w:t>, согласованное с консультантом</w:t>
-      </w:r>
-      <w:r>
-        <w:rPr>
-          <w:sz w:val="22"/>
-          <w:szCs w:val="22"/>
-          <w:highlight w:val="lightGray"/>
-          <w:u w:val="single"/>
-        </w:rPr>
-        <w:t>)</w:t>
-      </w:r>
-      <w:r>
-        <w:rPr>
-          <w:sz w:val="22"/>
-          <w:szCs w:val="22"/>
-          <w:u w:val="single"/>
-        </w:rPr>
-        <w:t xml:space="preserve"> </w:t>
-      </w:r>
-      <w:r>
-        <w:rPr>
-          <w:sz w:val="24"/>
-          <w:szCs w:val="24"/>
-        </w:rPr>
-        <w:t>…….……….</w:t>
-      </w:r>
-    </w:p>
-    <w:p>
-      <w:pPr>
-        <w:contextualSpacing/>
-        <w:mirrorIndents/>
-        <w:jc w:val="both"/>
-        <w:rPr>
-          <w:i/>
-          <w:sz w:val="24"/>
-          <w:szCs w:val="24"/>
-        </w:rPr>
-      </w:pPr>
-      <w:r>
-        <w:rPr>
-          <w:i/>
-          <w:sz w:val="24"/>
-          <w:szCs w:val="24"/>
-        </w:rPr>
-        <w:t>или</w:t>
-      </w:r>
-    </w:p>
-    <w:p>
-      <w:pPr>
-        <w:contextualSpacing/>
-        <w:mirrorIndents/>
-        <w:jc w:val="both"/>
-        <w:rPr>
-          <w:sz w:val="24"/>
-          <w:szCs w:val="24"/>
-        </w:rPr>
-      </w:pPr>
-      <w:proofErr w:type="spellStart"/>
-      <w:r>
-        <w:rPr>
-          <w:sz w:val="24"/>
-          <w:szCs w:val="24"/>
-        </w:rPr>
-        <w:t>Ресурсо</w:t>
-      </w:r>
-      <w:proofErr w:type="spellEnd"/>
-      <w:r>
-        <w:rPr>
-          <w:sz w:val="24"/>
-          <w:szCs w:val="24"/>
-        </w:rPr>
-        <w:t>- и энергосбережение</w:t>
-      </w:r>
-      <w:r>
-        <w:rPr>
-          <w:sz w:val="24"/>
-          <w:szCs w:val="24"/>
-          <w:highlight w:val="lightGray"/>
-        </w:rPr>
-        <w:t>…….</w:t>
-      </w:r>
-      <w:r>
-        <w:rPr>
-          <w:sz w:val="22"/>
-          <w:szCs w:val="22"/>
-          <w:highlight w:val="lightGray"/>
-          <w:u w:val="single"/>
-        </w:rPr>
-        <w:t>(Прописать название темы раздела</w:t>
-      </w:r>
-      <w:r>
-        <w:rPr>
-          <w:sz w:val="22"/>
-          <w:szCs w:val="22"/>
-          <w:highlight w:val="lightGray"/>
-          <w:u w:val="single"/>
-        </w:rPr>
-        <w:t>, согласованное с консультантом</w:t>
-      </w:r>
-      <w:r>
-        <w:rPr>
-          <w:sz w:val="22"/>
-          <w:szCs w:val="22"/>
-          <w:highlight w:val="lightGray"/>
-          <w:u w:val="single"/>
-        </w:rPr>
-        <w:t xml:space="preserve">) </w:t>
-      </w:r>
-      <w:r>
-        <w:rPr>
-          <w:sz w:val="24"/>
-          <w:szCs w:val="24"/>
-          <w:highlight w:val="lightGray"/>
-        </w:rPr>
-        <w:t>…….……</w:t>
+        </w:rPr>
+        <w:t xml:space="preserve">. </w:t>
+      </w:r>
+      <w:r>
+        <w:rPr>
+          <w:sz w:val="24"/>
+          <w:szCs w:val="24"/>
+        </w:rPr>
+        <w:t>О</w:t>
+      </w:r>
+      <w:r>
+        <w:rPr>
+          <w:sz w:val="24"/>
+          <w:szCs w:val="24"/>
+        </w:rPr>
+        <w:t>боснование выбора системы оповещения о пожаре в производственном помещении</w:t>
+      </w:r>
+      <w:r>
+        <w:rPr>
+          <w:sz w:val="24"/>
+          <w:szCs w:val="24"/>
+        </w:rPr>
+        <w:t>.</w:t>
       </w:r>
     </w:p>
     <w:p>
@@ -3696,9 +3324,8 @@
         <w:rPr>
           <w:sz w:val="24"/>
           <w:szCs w:val="24"/>
-          <w:highlight w:val="lightGray"/>
-        </w:rPr>
-        <w:t>ФИО руководителя ДП</w:t>
+        </w:rPr>
+        <w:t>Медведев О.С.</w:t>
       </w:r>
     </w:p>
     <w:p>
@@ -3798,30 +3425,24 @@
         </w:rPr>
         <w:t xml:space="preserve"> </w:t>
       </w:r>
-      <w:r>
-        <w:rPr>
-          <w:sz w:val="24"/>
-          <w:szCs w:val="24"/>
-          <w:highlight w:val="lightGray"/>
-        </w:rPr>
-        <w:t>(ФИО студента</w:t>
-      </w:r>
-      <w:r>
-        <w:rPr>
-          <w:sz w:val="24"/>
-          <w:szCs w:val="24"/>
-          <w:highlight w:val="lightGray"/>
-        </w:rPr>
-        <w:t>)</w:t>
+      <w:proofErr w:type="spellStart"/>
+      <w:r>
+        <w:rPr>
+          <w:sz w:val="24"/>
+          <w:szCs w:val="24"/>
+        </w:rPr>
+        <w:t>Глик</w:t>
+      </w:r>
+      <w:proofErr w:type="spellEnd"/>
+      <w:r>
+        <w:rPr>
+          <w:sz w:val="24"/>
+          <w:szCs w:val="24"/>
+        </w:rPr>
+        <w:t xml:space="preserve"> А.Г.</w:t>
       </w:r>
     </w:p>
     <w:sectPr>
-      <w:headerReference w:type="even" r:id="rId9"/>
-      <w:headerReference w:type="default" r:id="rId10"/>
-      <w:footerReference w:type="even" r:id="rId11"/>
-      <w:footerReference w:type="default" r:id="rId12"/>
-      <w:headerReference w:type="first" r:id="rId13"/>
-      <w:footerReference w:type="first" r:id="rId14"/>
       <w:pgSz w:w="11906" w:h="16838"/>
       <w:pgMar w:top="1134" w:right="851" w:bottom="1134" w:left="1701" w:header="142" w:footer="709" w:gutter="0"/>
       <w:cols w:space="708"/>
@@ -3850,36 +3471,6 @@
 </w:endnotes>
 </file>
 
-<file path=word/footer1.xml><?xml version="1.0" encoding="utf-8"?>
-<w:ftr xmlns:wpc="http://schemas.microsoft.com/office/word/2010/wordprocessingCanvas" xmlns:mc="http://schemas.openxmlformats.org/markup-compatibility/2006" xmlns:o="urn:schemas-microsoft-com:office:office" xmlns:r="http://schemas.openxmlformats.org/officeDocument/2006/relationships" xmlns:m="http://schemas.openxmlformats.org/officeDocument/2006/math" xmlns:v="urn:schemas-microsoft-com:vml" xmlns:wp14="http://schemas.microsoft.com/office/word/2010/wordprocessingDrawing" xmlns:wp="http://schemas.openxmlformats.org/drawingml/2006/wordprocessingDrawing" xmlns:w10="urn:schemas-microsoft-com:office:word" xmlns:w="http://schemas.openxmlformats.org/wordprocessingml/2006/main" xmlns:w14="http://schemas.microsoft.com/office/word/2010/wordml" xmlns:wpg="http://schemas.microsoft.com/office/word/2010/wordprocessingGroup" xmlns:wpi="http://schemas.microsoft.com/office/word/2010/wordprocessingInk" xmlns:wne="http://schemas.microsoft.com/office/word/2006/wordml" xmlns:wps="http://schemas.microsoft.com/office/word/2010/wordprocessingShape" mc:Ignorable="w14 wp14">
-  <w:p>
-    <w:pPr>
-      <w:pStyle w:val="af2"/>
-    </w:pPr>
-  </w:p>
-</w:ftr>
-</file>
-
-<file path=word/footer2.xml><?xml version="1.0" encoding="utf-8"?>
-<w:ftr xmlns:wpc="http://schemas.microsoft.com/office/word/2010/wordprocessingCanvas" xmlns:mc="http://schemas.openxmlformats.org/markup-compatibility/2006" xmlns:o="urn:schemas-microsoft-com:office:office" xmlns:r="http://schemas.openxmlformats.org/officeDocument/2006/relationships" xmlns:m="http://schemas.openxmlformats.org/officeDocument/2006/math" xmlns:v="urn:schemas-microsoft-com:vml" xmlns:wp14="http://schemas.microsoft.com/office/word/2010/wordprocessingDrawing" xmlns:wp="http://schemas.openxmlformats.org/drawingml/2006/wordprocessingDrawing" xmlns:w10="urn:schemas-microsoft-com:office:word" xmlns:w="http://schemas.openxmlformats.org/wordprocessingml/2006/main" xmlns:w14="http://schemas.microsoft.com/office/word/2010/wordml" xmlns:wpg="http://schemas.microsoft.com/office/word/2010/wordprocessingGroup" xmlns:wpi="http://schemas.microsoft.com/office/word/2010/wordprocessingInk" xmlns:wne="http://schemas.microsoft.com/office/word/2006/wordml" xmlns:wps="http://schemas.microsoft.com/office/word/2010/wordprocessingShape" mc:Ignorable="w14 wp14">
-  <w:p>
-    <w:pPr>
-      <w:pStyle w:val="af2"/>
-    </w:pPr>
-  </w:p>
-</w:ftr>
-</file>
-
-<file path=word/footer3.xml><?xml version="1.0" encoding="utf-8"?>
-<w:ftr xmlns:wpc="http://schemas.microsoft.com/office/word/2010/wordprocessingCanvas" xmlns:mc="http://schemas.openxmlformats.org/markup-compatibility/2006" xmlns:o="urn:schemas-microsoft-com:office:office" xmlns:r="http://schemas.openxmlformats.org/officeDocument/2006/relationships" xmlns:m="http://schemas.openxmlformats.org/officeDocument/2006/math" xmlns:v="urn:schemas-microsoft-com:vml" xmlns:wp14="http://schemas.microsoft.com/office/word/2010/wordprocessingDrawing" xmlns:wp="http://schemas.openxmlformats.org/drawingml/2006/wordprocessingDrawing" xmlns:w10="urn:schemas-microsoft-com:office:word" xmlns:w="http://schemas.openxmlformats.org/wordprocessingml/2006/main" xmlns:w14="http://schemas.microsoft.com/office/word/2010/wordml" xmlns:wpg="http://schemas.microsoft.com/office/word/2010/wordprocessingGroup" xmlns:wpi="http://schemas.microsoft.com/office/word/2010/wordprocessingInk" xmlns:wne="http://schemas.microsoft.com/office/word/2006/wordml" xmlns:wps="http://schemas.microsoft.com/office/word/2010/wordprocessingShape" mc:Ignorable="w14 wp14">
-  <w:p>
-    <w:pPr>
-      <w:pStyle w:val="af2"/>
-    </w:pPr>
-  </w:p>
-</w:ftr>
-</file>
-
 <file path=word/footnotes.xml><?xml version="1.0" encoding="utf-8"?>
 <w:footnotes xmlns:wpc="http://schemas.microsoft.com/office/word/2010/wordprocessingCanvas" xmlns:mc="http://schemas.openxmlformats.org/markup-compatibility/2006" xmlns:o="urn:schemas-microsoft-com:office:office" xmlns:r="http://schemas.openxmlformats.org/officeDocument/2006/relationships" xmlns:m="http://schemas.openxmlformats.org/officeDocument/2006/math" xmlns:v="urn:schemas-microsoft-com:vml" xmlns:wp14="http://schemas.microsoft.com/office/word/2010/wordprocessingDrawing" xmlns:wp="http://schemas.openxmlformats.org/drawingml/2006/wordprocessingDrawing" xmlns:w10="urn:schemas-microsoft-com:office:word" xmlns:w="http://schemas.openxmlformats.org/wordprocessingml/2006/main" xmlns:w14="http://schemas.microsoft.com/office/word/2010/wordml" xmlns:wpg="http://schemas.microsoft.com/office/word/2010/wordprocessingGroup" xmlns:wpi="http://schemas.microsoft.com/office/word/2010/wordprocessingInk" xmlns:wne="http://schemas.microsoft.com/office/word/2006/wordml" xmlns:wps="http://schemas.microsoft.com/office/word/2010/wordprocessingShape" mc:Ignorable="w14 wp14">
   <w:footnote w:type="separator" w:id="-1">
@@ -3897,92 +3488,6 @@
     </w:p>
   </w:footnote>
 </w:footnotes>
-</file>
-
-<file path=word/header1.xml><?xml version="1.0" encoding="utf-8"?>
-<w:hdr xmlns:wpc="http://schemas.microsoft.com/office/word/2010/wordprocessingCanvas" xmlns:mc="http://schemas.openxmlformats.org/markup-compatibility/2006" xmlns:o="urn:schemas-microsoft-com:office:office" xmlns:r="http://schemas.openxmlformats.org/officeDocument/2006/relationships" xmlns:m="http://schemas.openxmlformats.org/officeDocument/2006/math" xmlns:v="urn:schemas-microsoft-com:vml" xmlns:wp14="http://schemas.microsoft.com/office/word/2010/wordprocessingDrawing" xmlns:wp="http://schemas.openxmlformats.org/drawingml/2006/wordprocessingDrawing" xmlns:w10="urn:schemas-microsoft-com:office:word" xmlns:w="http://schemas.openxmlformats.org/wordprocessingml/2006/main" xmlns:w14="http://schemas.microsoft.com/office/word/2010/wordml" xmlns:wpg="http://schemas.microsoft.com/office/word/2010/wordprocessingGroup" xmlns:wpi="http://schemas.microsoft.com/office/word/2010/wordprocessingInk" xmlns:wne="http://schemas.microsoft.com/office/word/2006/wordml" xmlns:wps="http://schemas.microsoft.com/office/word/2010/wordprocessingShape" mc:Ignorable="w14 wp14">
-  <w:p>
-    <w:pPr>
-      <w:pStyle w:val="af0"/>
-    </w:pPr>
-  </w:p>
-</w:hdr>
-</file>
-
-<file path=word/header2.xml><?xml version="1.0" encoding="utf-8"?>
-<w:hdr xmlns:wpc="http://schemas.microsoft.com/office/word/2010/wordprocessingCanvas" xmlns:mc="http://schemas.openxmlformats.org/markup-compatibility/2006" xmlns:o="urn:schemas-microsoft-com:office:office" xmlns:r="http://schemas.openxmlformats.org/officeDocument/2006/relationships" xmlns:m="http://schemas.openxmlformats.org/officeDocument/2006/math" xmlns:v="urn:schemas-microsoft-com:vml" xmlns:wp14="http://schemas.microsoft.com/office/word/2010/wordprocessingDrawing" xmlns:wp="http://schemas.openxmlformats.org/drawingml/2006/wordprocessingDrawing" xmlns:w10="urn:schemas-microsoft-com:office:word" xmlns:w="http://schemas.openxmlformats.org/wordprocessingml/2006/main" xmlns:w14="http://schemas.microsoft.com/office/word/2010/wordml" xmlns:wpg="http://schemas.microsoft.com/office/word/2010/wordprocessingGroup" xmlns:wpi="http://schemas.microsoft.com/office/word/2010/wordprocessingInk" xmlns:wne="http://schemas.microsoft.com/office/word/2006/wordml" xmlns:wps="http://schemas.microsoft.com/office/word/2010/wordprocessingShape" mc:Ignorable="w14 wp14">
-  <w:p>
-    <w:pPr>
-      <w:pStyle w:val="af0"/>
-      <w:jc w:val="center"/>
-      <w:rPr>
-        <w:b/>
-        <w:sz w:val="48"/>
-        <w:szCs w:val="48"/>
-        <w:u w:val="single"/>
-      </w:rPr>
-    </w:pPr>
-    <w:r>
-      <w:rPr>
-        <w:b/>
-        <w:sz w:val="48"/>
-        <w:szCs w:val="48"/>
-        <w:u w:val="single"/>
-      </w:rPr>
-      <w:t>010901</w:t>
-    </w:r>
-    <w:r>
-      <w:rPr>
-        <w:b/>
-        <w:sz w:val="48"/>
-        <w:szCs w:val="48"/>
-        <w:u w:val="single"/>
-      </w:rPr>
-      <w:t xml:space="preserve"> образец</w:t>
-    </w:r>
-  </w:p>
-  <w:p>
-    <w:pPr>
-      <w:pStyle w:val="af0"/>
-      <w:jc w:val="center"/>
-      <w:rPr>
-        <w:b/>
-        <w:u w:val="single"/>
-      </w:rPr>
-    </w:pPr>
-    <w:r>
-      <w:rPr>
-        <w:b/>
-        <w:u w:val="single"/>
-      </w:rPr>
-      <w:t>Лист-задание распеча</w:t>
-    </w:r>
-    <w:r>
-      <w:rPr>
-        <w:b/>
-        <w:u w:val="single"/>
-      </w:rPr>
-      <w:t>та</w:t>
-    </w:r>
-    <w:r>
-      <w:rPr>
-        <w:b/>
-        <w:u w:val="single"/>
-      </w:rPr>
-      <w:t>ть на одном листе с двух сторон с зеркальным отображением страниц!</w:t>
-    </w:r>
-  </w:p>
-</w:hdr>
-</file>
-
-<file path=word/header3.xml><?xml version="1.0" encoding="utf-8"?>
-<w:hdr xmlns:wpc="http://schemas.microsoft.com/office/word/2010/wordprocessingCanvas" xmlns:mc="http://schemas.openxmlformats.org/markup-compatibility/2006" xmlns:o="urn:schemas-microsoft-com:office:office" xmlns:r="http://schemas.openxmlformats.org/officeDocument/2006/relationships" xmlns:m="http://schemas.openxmlformats.org/officeDocument/2006/math" xmlns:v="urn:schemas-microsoft-com:vml" xmlns:wp14="http://schemas.microsoft.com/office/word/2010/wordprocessingDrawing" xmlns:wp="http://schemas.openxmlformats.org/drawingml/2006/wordprocessingDrawing" xmlns:w10="urn:schemas-microsoft-com:office:word" xmlns:w="http://schemas.openxmlformats.org/wordprocessingml/2006/main" xmlns:w14="http://schemas.microsoft.com/office/word/2010/wordml" xmlns:wpg="http://schemas.microsoft.com/office/word/2010/wordprocessingGroup" xmlns:wpi="http://schemas.microsoft.com/office/word/2010/wordprocessingInk" xmlns:wne="http://schemas.microsoft.com/office/word/2006/wordml" xmlns:wps="http://schemas.microsoft.com/office/word/2010/wordprocessingShape" mc:Ignorable="w14 wp14">
-  <w:p>
-    <w:pPr>
-      <w:pStyle w:val="af0"/>
-    </w:pPr>
-  </w:p>
-</w:hdr>
 </file>
 
 <file path=word/numbering.xml><?xml version="1.0" encoding="utf-8"?>
@@ -4291,6 +3796,7 @@
   <w:style w:type="character" w:default="1" w:styleId="a0">
     <w:name w:val="Default Paragraph Font"/>
     <w:uiPriority w:val="1"/>
+    <w:semiHidden/>
     <w:unhideWhenUsed/>
   </w:style>
   <w:style w:type="table" w:default="1" w:styleId="a1">
@@ -4780,6 +4286,7 @@
   <w:style w:type="character" w:default="1" w:styleId="a0">
     <w:name w:val="Default Paragraph Font"/>
     <w:uiPriority w:val="1"/>
+    <w:semiHidden/>
     <w:unhideWhenUsed/>
   </w:style>
   <w:style w:type="table" w:default="1" w:styleId="a1">
@@ -5348,7 +4855,7 @@
 </file>
 
 <file path=customXml/itemProps1.xml><?xml version="1.0" encoding="utf-8"?>
-<ds:datastoreItem xmlns:ds="http://schemas.openxmlformats.org/officeDocument/2006/customXml" ds:itemID="{4C393612-55D9-40DB-B84B-A82FB03698D7}">
+<ds:datastoreItem xmlns:ds="http://schemas.openxmlformats.org/officeDocument/2006/customXml" ds:itemID="{DC97B46E-FD26-464D-8D45-9086143DDB19}">
   <ds:schemaRefs>
     <ds:schemaRef ds:uri="http://schemas.openxmlformats.org/officeDocument/2006/bibliography"/>
   </ds:schemaRefs>

</xml_diff>